<commit_message>
docs: add VRD, FRD, NFR to describe feature in system
</commit_message>
<xml_diff>
--- a/A_SDLC_Scrum_docs/2. RequirementAnalysis/UseCaseDescriptions.docx
+++ b/A_SDLC_Scrum_docs/2. RequirementAnalysis/UseCaseDescriptions.docx
@@ -12,11 +12,20 @@
     </w:p>
     <w:p>
       <w:r>
-        <w:t>Author: ChatGPT (on behalf of user)</w:t>
+        <w:t xml:space="preserve">Author: </w:t>
+      </w:r>
+      <w:r>
+        <w:t>NP Minh Quan</w:t>
       </w:r>
       <w:r>
         <w:br/>
-        <w:t>Date: July 20, 2025</w:t>
+        <w:t>Date: July 2</w:t>
+      </w:r>
+      <w:r>
+        <w:t>1</w:t>
+      </w:r>
+      <w:r>
+        <w:t>, 2025</w:t>
       </w:r>
     </w:p>
     <w:p>
@@ -606,7 +615,15 @@
     </w:p>
     <w:p>
       <w:r>
-        <w:t>Description: Allows learners to create, share, and manage custom roadmaps; also explore and reuse others'.</w:t>
+        <w:t xml:space="preserve">Description: Allows learners to create, share, and manage custom roadmaps; also explore and reuse </w:t>
+      </w:r>
+      <w:proofErr w:type="gramStart"/>
+      <w:r>
+        <w:t>others'</w:t>
+      </w:r>
+      <w:proofErr w:type="gramEnd"/>
+      <w:r>
+        <w:t>.</w:t>
       </w:r>
     </w:p>
     <w:p>

</xml_diff>